<commit_message>
2nd select query has been implemented - Returns the manager and its number of approved leave requests.
</commit_message>
<xml_diff>
--- a/DBProject 332461854 214736688/שלב ב/Yedidia/yedidia phase2.docx
+++ b/DBProject 332461854 214736688/שלב ב/Yedidia/yedidia phase2.docx
@@ -342,6 +342,7 @@
       <w:r>
         <w:rPr>
           <w:rFonts w:cs="Arial"/>
+          <w:noProof/>
           <w:rtl/>
           <w:lang w:val="en-US"/>
         </w:rPr>
@@ -386,7 +387,6 @@
       <w:pPr>
         <w:bidi/>
         <w:rPr>
-          <w:rFonts w:hint="cs"/>
           <w:rtl/>
           <w:lang w:val="en-US"/>
         </w:rPr>
@@ -917,12 +917,14 @@
         </w:rPr>
         <w:t>? זוכר שלקחתי את הקורס הזה בתואר לפני 30 שנה אבל מי משתמש בשפות כאלה? כולם עברו ל-</w:t>
       </w:r>
+      <w:proofErr w:type="spellStart"/>
       <w:r>
         <w:rPr>
           <w:lang w:val="en-US"/>
         </w:rPr>
         <w:t>MongoDb</w:t>
       </w:r>
+      <w:proofErr w:type="spellEnd"/>
       <w:r>
         <w:rPr>
           <w:rFonts w:hint="cs"/>
@@ -2473,6 +2475,211 @@
           <w:lang w:val="en-US"/>
         </w:rPr>
       </w:pPr>
+    </w:p>
+    <w:p>
+      <w:pPr>
+        <w:bidi/>
+        <w:rPr>
+          <w:lang w:val="en-US"/>
+        </w:rPr>
+      </w:pPr>
+    </w:p>
+    <w:p>
+      <w:pPr>
+        <w:bidi/>
+        <w:rPr>
+          <w:lang w:val="en-US"/>
+        </w:rPr>
+      </w:pPr>
+    </w:p>
+    <w:p>
+      <w:pPr>
+        <w:bidi/>
+        <w:rPr>
+          <w:lang w:val="en-US"/>
+        </w:rPr>
+      </w:pPr>
+    </w:p>
+    <w:p>
+      <w:pPr>
+        <w:bidi/>
+        <w:rPr>
+          <w:lang w:val="en-US"/>
+        </w:rPr>
+      </w:pPr>
+    </w:p>
+    <w:p>
+      <w:pPr>
+        <w:bidi/>
+        <w:rPr>
+          <w:lang w:val="en-US"/>
+        </w:rPr>
+      </w:pPr>
+    </w:p>
+    <w:p>
+      <w:pPr>
+        <w:bidi/>
+        <w:rPr>
+          <w:lang w:val="en-US"/>
+        </w:rPr>
+      </w:pPr>
+    </w:p>
+    <w:p>
+      <w:pPr>
+        <w:bidi/>
+        <w:rPr>
+          <w:lang w:val="en-US"/>
+        </w:rPr>
+      </w:pPr>
+    </w:p>
+    <w:p>
+      <w:pPr>
+        <w:bidi/>
+        <w:rPr>
+          <w:lang w:val="en-US"/>
+        </w:rPr>
+      </w:pPr>
+    </w:p>
+    <w:p>
+      <w:pPr>
+        <w:bidi/>
+        <w:rPr>
+          <w:lang w:val="en-US"/>
+        </w:rPr>
+      </w:pPr>
+    </w:p>
+    <w:p>
+      <w:pPr>
+        <w:bidi/>
+        <w:rPr>
+          <w:lang w:val="en-US"/>
+        </w:rPr>
+      </w:pPr>
+    </w:p>
+    <w:p>
+      <w:pPr>
+        <w:bidi/>
+        <w:rPr>
+          <w:lang w:val="en-US"/>
+        </w:rPr>
+      </w:pPr>
+    </w:p>
+    <w:p>
+      <w:pPr>
+        <w:bidi/>
+        <w:rPr>
+          <w:lang w:val="en-US"/>
+        </w:rPr>
+      </w:pPr>
+    </w:p>
+    <w:p>
+      <w:pPr>
+        <w:bidi/>
+        <w:rPr>
+          <w:lang w:val="en-US"/>
+        </w:rPr>
+      </w:pPr>
+    </w:p>
+    <w:p>
+      <w:pPr>
+        <w:bidi/>
+        <w:rPr>
+          <w:lang w:val="en-US"/>
+        </w:rPr>
+      </w:pPr>
+    </w:p>
+    <w:p>
+      <w:pPr>
+        <w:bidi/>
+        <w:rPr>
+          <w:lang w:val="en-US"/>
+        </w:rPr>
+      </w:pPr>
+    </w:p>
+    <w:p>
+      <w:pPr>
+        <w:bidi/>
+        <w:rPr>
+          <w:lang w:val="en-US"/>
+        </w:rPr>
+      </w:pPr>
+    </w:p>
+    <w:p>
+      <w:pPr>
+        <w:bidi/>
+        <w:rPr>
+          <w:lang w:val="en-US"/>
+        </w:rPr>
+      </w:pPr>
+    </w:p>
+    <w:p>
+      <w:pPr>
+        <w:bidi/>
+        <w:rPr>
+          <w:lang w:val="en-US"/>
+        </w:rPr>
+      </w:pPr>
+      <w:r>
+        <w:rPr>
+          <w:rFonts w:cs="Arial"/>
+          <w:rtl/>
+          <w:lang w:val="en-US"/>
+        </w:rPr>
+        <w:lastRenderedPageBreak/>
+        <w:drawing>
+          <wp:inline distT="0" distB="0" distL="0" distR="0" wp14:anchorId="43D0539B" wp14:editId="545B95B2">
+            <wp:extent cx="5731510" cy="2631440"/>
+            <wp:effectExtent l="0" t="0" r="0" b="0"/>
+            <wp:docPr id="1547384007" name="Picture 1"/>
+            <wp:cNvGraphicFramePr>
+              <a:graphicFrameLocks xmlns:a="http://schemas.openxmlformats.org/drawingml/2006/main" noChangeAspect="1"/>
+            </wp:cNvGraphicFramePr>
+            <a:graphic xmlns:a="http://schemas.openxmlformats.org/drawingml/2006/main">
+              <a:graphicData uri="http://schemas.openxmlformats.org/drawingml/2006/picture">
+                <pic:pic xmlns:pic="http://schemas.openxmlformats.org/drawingml/2006/picture">
+                  <pic:nvPicPr>
+                    <pic:cNvPr id="1547384007" name=""/>
+                    <pic:cNvPicPr/>
+                  </pic:nvPicPr>
+                  <pic:blipFill>
+                    <a:blip r:embed="rId15"/>
+                    <a:stretch>
+                      <a:fillRect/>
+                    </a:stretch>
+                  </pic:blipFill>
+                  <pic:spPr>
+                    <a:xfrm>
+                      <a:off x="0" y="0"/>
+                      <a:ext cx="5731510" cy="2631440"/>
+                    </a:xfrm>
+                    <a:prstGeom prst="rect">
+                      <a:avLst/>
+                    </a:prstGeom>
+                  </pic:spPr>
+                </pic:pic>
+              </a:graphicData>
+            </a:graphic>
+          </wp:inline>
+        </w:drawing>
+      </w:r>
+    </w:p>
+    <w:p>
+      <w:pPr>
+        <w:bidi/>
+        <w:rPr>
+          <w:rFonts w:hint="cs"/>
+          <w:rtl/>
+          <w:lang w:val="en-US"/>
+        </w:rPr>
+      </w:pPr>
+      <w:r>
+        <w:rPr>
+          <w:rFonts w:hint="cs"/>
+          <w:rtl/>
+          <w:lang w:val="en-US"/>
+        </w:rPr>
+        <w:t>בשאילתא זו אנחנו מקבלים את רשימת המנהלים ואת כמות הבקשות שאושרו על ידם</w:t>
+      </w:r>
     </w:p>
     <w:sectPr>
       <w:pgSz w:w="11906" w:h="16838"/>

</xml_diff>

<commit_message>
2nd Update query has been added - Approves all the health realated leave requests.
</commit_message>
<xml_diff>
--- a/DBProject 332461854 214736688/שלב ב/Yedidia/yedidia phase2.docx
+++ b/DBProject 332461854 214736688/שלב ב/Yedidia/yedidia phase2.docx
@@ -2622,6 +2622,7 @@
       <w:r>
         <w:rPr>
           <w:rFonts w:cs="Arial"/>
+          <w:noProof/>
           <w:rtl/>
           <w:lang w:val="en-US"/>
         </w:rPr>
@@ -2667,8 +2668,6 @@
       <w:pPr>
         <w:bidi/>
         <w:rPr>
-          <w:rFonts w:hint="cs"/>
-          <w:rtl/>
           <w:lang w:val="en-US"/>
         </w:rPr>
       </w:pPr>
@@ -2679,6 +2678,407 @@
           <w:lang w:val="en-US"/>
         </w:rPr>
         <w:t>בשאילתא זו אנחנו מקבלים את רשימת המנהלים ואת כמות הבקשות שאושרו על ידם</w:t>
+      </w:r>
+    </w:p>
+    <w:p>
+      <w:pPr>
+        <w:bidi/>
+        <w:rPr>
+          <w:lang w:val="en-US"/>
+        </w:rPr>
+      </w:pPr>
+    </w:p>
+    <w:p>
+      <w:pPr>
+        <w:bidi/>
+        <w:rPr>
+          <w:lang w:val="en-US"/>
+        </w:rPr>
+      </w:pPr>
+    </w:p>
+    <w:p>
+      <w:pPr>
+        <w:bidi/>
+        <w:rPr>
+          <w:lang w:val="en-US"/>
+        </w:rPr>
+      </w:pPr>
+    </w:p>
+    <w:p>
+      <w:pPr>
+        <w:bidi/>
+        <w:rPr>
+          <w:lang w:val="en-US"/>
+        </w:rPr>
+      </w:pPr>
+    </w:p>
+    <w:p>
+      <w:pPr>
+        <w:bidi/>
+        <w:rPr>
+          <w:lang w:val="en-US"/>
+        </w:rPr>
+      </w:pPr>
+    </w:p>
+    <w:p>
+      <w:pPr>
+        <w:bidi/>
+        <w:rPr>
+          <w:lang w:val="en-US"/>
+        </w:rPr>
+      </w:pPr>
+    </w:p>
+    <w:p>
+      <w:pPr>
+        <w:bidi/>
+        <w:rPr>
+          <w:lang w:val="en-US"/>
+        </w:rPr>
+      </w:pPr>
+    </w:p>
+    <w:p>
+      <w:pPr>
+        <w:bidi/>
+        <w:rPr>
+          <w:lang w:val="en-US"/>
+        </w:rPr>
+      </w:pPr>
+    </w:p>
+    <w:p>
+      <w:pPr>
+        <w:bidi/>
+        <w:rPr>
+          <w:lang w:val="en-US"/>
+        </w:rPr>
+      </w:pPr>
+    </w:p>
+    <w:p>
+      <w:pPr>
+        <w:bidi/>
+        <w:rPr>
+          <w:lang w:val="en-US"/>
+        </w:rPr>
+      </w:pPr>
+    </w:p>
+    <w:p>
+      <w:pPr>
+        <w:bidi/>
+        <w:rPr>
+          <w:lang w:val="en-US"/>
+        </w:rPr>
+      </w:pPr>
+    </w:p>
+    <w:p>
+      <w:pPr>
+        <w:bidi/>
+        <w:rPr>
+          <w:lang w:val="en-US"/>
+        </w:rPr>
+      </w:pPr>
+    </w:p>
+    <w:p>
+      <w:pPr>
+        <w:bidi/>
+        <w:rPr>
+          <w:lang w:val="en-US"/>
+        </w:rPr>
+      </w:pPr>
+    </w:p>
+    <w:p>
+      <w:pPr>
+        <w:bidi/>
+        <w:rPr>
+          <w:lang w:val="en-US"/>
+        </w:rPr>
+      </w:pPr>
+    </w:p>
+    <w:p>
+      <w:pPr>
+        <w:bidi/>
+        <w:rPr>
+          <w:lang w:val="en-US"/>
+        </w:rPr>
+      </w:pPr>
+    </w:p>
+    <w:p>
+      <w:pPr>
+        <w:bidi/>
+        <w:rPr>
+          <w:lang w:val="en-US"/>
+        </w:rPr>
+      </w:pPr>
+    </w:p>
+    <w:p>
+      <w:pPr>
+        <w:bidi/>
+        <w:rPr>
+          <w:lang w:val="en-US"/>
+        </w:rPr>
+      </w:pPr>
+    </w:p>
+    <w:p>
+      <w:pPr>
+        <w:bidi/>
+        <w:rPr>
+          <w:lang w:val="en-US"/>
+        </w:rPr>
+      </w:pPr>
+    </w:p>
+    <w:p>
+      <w:pPr>
+        <w:bidi/>
+        <w:rPr>
+          <w:lang w:val="en-US"/>
+        </w:rPr>
+      </w:pPr>
+      <w:r>
+        <w:rPr>
+          <w:noProof/>
+        </w:rPr>
+        <w:lastRenderedPageBreak/>
+        <w:drawing>
+          <wp:inline distT="0" distB="0" distL="0" distR="0" wp14:anchorId="44252357" wp14:editId="3A871D5A">
+            <wp:extent cx="5840748" cy="4739379"/>
+            <wp:effectExtent l="0" t="0" r="0" b="0"/>
+            <wp:docPr id="838111753" name="Picture 1"/>
+            <wp:cNvGraphicFramePr>
+              <a:graphicFrameLocks xmlns:a="http://schemas.openxmlformats.org/drawingml/2006/main" noChangeAspect="1"/>
+            </wp:cNvGraphicFramePr>
+            <a:graphic xmlns:a="http://schemas.openxmlformats.org/drawingml/2006/main">
+              <a:graphicData uri="http://schemas.openxmlformats.org/drawingml/2006/picture">
+                <pic:pic xmlns:pic="http://schemas.openxmlformats.org/drawingml/2006/picture">
+                  <pic:nvPicPr>
+                    <pic:cNvPr id="838111753" name=""/>
+                    <pic:cNvPicPr/>
+                  </pic:nvPicPr>
+                  <pic:blipFill>
+                    <a:blip r:embed="rId16"/>
+                    <a:stretch>
+                      <a:fillRect/>
+                    </a:stretch>
+                  </pic:blipFill>
+                  <pic:spPr>
+                    <a:xfrm>
+                      <a:off x="0" y="0"/>
+                      <a:ext cx="5862252" cy="4756828"/>
+                    </a:xfrm>
+                    <a:prstGeom prst="rect">
+                      <a:avLst/>
+                    </a:prstGeom>
+                  </pic:spPr>
+                </pic:pic>
+              </a:graphicData>
+            </a:graphic>
+          </wp:inline>
+        </w:drawing>
+      </w:r>
+    </w:p>
+    <w:p>
+      <w:pPr>
+        <w:bidi/>
+        <w:rPr>
+          <w:rtl/>
+          <w:lang w:val="en-US"/>
+        </w:rPr>
+      </w:pPr>
+      <w:r>
+        <w:rPr>
+          <w:rFonts w:hint="cs"/>
+          <w:rtl/>
+          <w:lang w:val="en-US"/>
+        </w:rPr>
+        <w:t>לפני</w:t>
+      </w:r>
+    </w:p>
+    <w:p>
+      <w:pPr>
+        <w:bidi/>
+        <w:rPr>
+          <w:rtl/>
+          <w:lang w:val="en-US"/>
+        </w:rPr>
+      </w:pPr>
+    </w:p>
+    <w:p>
+      <w:pPr>
+        <w:bidi/>
+        <w:rPr>
+          <w:rtl/>
+          <w:lang w:val="en-US"/>
+        </w:rPr>
+      </w:pPr>
+    </w:p>
+    <w:p>
+      <w:pPr>
+        <w:bidi/>
+        <w:rPr>
+          <w:rtl/>
+          <w:lang w:val="en-US"/>
+        </w:rPr>
+      </w:pPr>
+    </w:p>
+    <w:p>
+      <w:pPr>
+        <w:bidi/>
+        <w:rPr>
+          <w:rtl/>
+          <w:lang w:val="en-US"/>
+        </w:rPr>
+      </w:pPr>
+    </w:p>
+    <w:p>
+      <w:pPr>
+        <w:bidi/>
+        <w:rPr>
+          <w:rtl/>
+          <w:lang w:val="en-US"/>
+        </w:rPr>
+      </w:pPr>
+    </w:p>
+    <w:p>
+      <w:pPr>
+        <w:bidi/>
+        <w:rPr>
+          <w:rtl/>
+          <w:lang w:val="en-US"/>
+        </w:rPr>
+      </w:pPr>
+    </w:p>
+    <w:p>
+      <w:pPr>
+        <w:bidi/>
+        <w:rPr>
+          <w:rtl/>
+          <w:lang w:val="en-US"/>
+        </w:rPr>
+      </w:pPr>
+    </w:p>
+    <w:p>
+      <w:pPr>
+        <w:bidi/>
+        <w:rPr>
+          <w:rtl/>
+          <w:lang w:val="en-US"/>
+        </w:rPr>
+      </w:pPr>
+    </w:p>
+    <w:p>
+      <w:pPr>
+        <w:bidi/>
+        <w:rPr>
+          <w:rtl/>
+          <w:lang w:val="en-US"/>
+        </w:rPr>
+      </w:pPr>
+    </w:p>
+    <w:p>
+      <w:pPr>
+        <w:bidi/>
+        <w:rPr>
+          <w:rtl/>
+          <w:lang w:val="en-US"/>
+        </w:rPr>
+      </w:pPr>
+    </w:p>
+    <w:p>
+      <w:pPr>
+        <w:bidi/>
+        <w:rPr>
+          <w:rtl/>
+          <w:lang w:val="en-US"/>
+        </w:rPr>
+      </w:pPr>
+    </w:p>
+    <w:p>
+      <w:pPr>
+        <w:bidi/>
+        <w:rPr>
+          <w:rtl/>
+          <w:lang w:val="en-US"/>
+        </w:rPr>
+      </w:pPr>
+    </w:p>
+    <w:p>
+      <w:pPr>
+        <w:bidi/>
+        <w:rPr>
+          <w:rtl/>
+          <w:lang w:val="en-US"/>
+        </w:rPr>
+      </w:pPr>
+      <w:r>
+        <w:rPr>
+          <w:rFonts w:hint="cs"/>
+          <w:rtl/>
+          <w:lang w:val="en-US"/>
+        </w:rPr>
+        <w:lastRenderedPageBreak/>
+        <w:t xml:space="preserve">אחרי </w:t>
+      </w:r>
+      <w:r>
+        <w:rPr>
+          <w:rtl/>
+          <w:lang w:val="en-US"/>
+        </w:rPr>
+        <w:t>–</w:t>
+      </w:r>
+      <w:r>
+        <w:rPr>
+          <w:rFonts w:hint="cs"/>
+          <w:rtl/>
+          <w:lang w:val="en-US"/>
+        </w:rPr>
+        <w:t xml:space="preserve"> </w:t>
+      </w:r>
+    </w:p>
+    <w:p>
+      <w:pPr>
+        <w:bidi/>
+        <w:rPr>
+          <w:rFonts w:hint="cs"/>
+          <w:rtl/>
+          <w:lang w:val="en-US"/>
+        </w:rPr>
+      </w:pPr>
+      <w:r>
+        <w:rPr>
+          <w:noProof/>
+        </w:rPr>
+        <w:drawing>
+          <wp:inline distT="0" distB="0" distL="0" distR="0" wp14:anchorId="7A29411A" wp14:editId="48E267FF">
+            <wp:extent cx="5731510" cy="5255260"/>
+            <wp:effectExtent l="0" t="0" r="0" b="0"/>
+            <wp:docPr id="1243267779" name="Picture 1"/>
+            <wp:cNvGraphicFramePr>
+              <a:graphicFrameLocks xmlns:a="http://schemas.openxmlformats.org/drawingml/2006/main" noChangeAspect="1"/>
+            </wp:cNvGraphicFramePr>
+            <a:graphic xmlns:a="http://schemas.openxmlformats.org/drawingml/2006/main">
+              <a:graphicData uri="http://schemas.openxmlformats.org/drawingml/2006/picture">
+                <pic:pic xmlns:pic="http://schemas.openxmlformats.org/drawingml/2006/picture">
+                  <pic:nvPicPr>
+                    <pic:cNvPr id="1243267779" name=""/>
+                    <pic:cNvPicPr/>
+                  </pic:nvPicPr>
+                  <pic:blipFill>
+                    <a:blip r:embed="rId17"/>
+                    <a:stretch>
+                      <a:fillRect/>
+                    </a:stretch>
+                  </pic:blipFill>
+                  <pic:spPr>
+                    <a:xfrm>
+                      <a:off x="0" y="0"/>
+                      <a:ext cx="5731510" cy="5255260"/>
+                    </a:xfrm>
+                    <a:prstGeom prst="rect">
+                      <a:avLst/>
+                    </a:prstGeom>
+                  </pic:spPr>
+                </pic:pic>
+              </a:graphicData>
+            </a:graphic>
+          </wp:inline>
+        </w:drawing>
       </w:r>
     </w:p>
     <w:sectPr>

</xml_diff>

<commit_message>
Final bugs been fixed and report has been completed.
</commit_message>
<xml_diff>
--- a/DBProject 332461854 214736688/שלב ב/Yedidia/yedidia phase2.docx
+++ b/DBProject 332461854 214736688/שלב ב/Yedidia/yedidia phase2.docx
@@ -302,13 +302,17 @@
       <w:pPr>
         <w:bidi/>
         <w:rPr>
-          <w:rtl/>
-          <w:lang w:val="en-US"/>
-        </w:rPr>
-      </w:pPr>
-      <w:r>
-        <w:rPr>
-          <w:rFonts w:hint="cs"/>
+          <w:b/>
+          <w:bCs/>
+          <w:rtl/>
+          <w:lang w:val="en-US"/>
+        </w:rPr>
+      </w:pPr>
+      <w:r>
+        <w:rPr>
+          <w:rFonts w:hint="cs"/>
+          <w:b/>
+          <w:bCs/>
           <w:rtl/>
           <w:lang w:val="en-US"/>
         </w:rPr>
@@ -317,6 +321,8 @@
       </w:r>
       <w:r>
         <w:rPr>
+          <w:b/>
+          <w:bCs/>
           <w:rtl/>
           <w:lang w:val="en-US"/>
         </w:rPr>
@@ -325,6 +331,8 @@
       <w:r>
         <w:rPr>
           <w:rFonts w:hint="cs"/>
+          <w:b/>
+          <w:bCs/>
           <w:rtl/>
           <w:lang w:val="en-US"/>
         </w:rPr>
@@ -335,6 +343,123 @@
       <w:pPr>
         <w:bidi/>
         <w:rPr>
+          <w:rFonts w:hint="cs"/>
+          <w:lang w:val="en-US"/>
+        </w:rPr>
+      </w:pPr>
+      <w:r>
+        <w:rPr>
+          <w:rFonts w:hint="cs"/>
+          <w:rtl/>
+          <w:lang w:val="en-US"/>
+        </w:rPr>
+        <w:t xml:space="preserve">בשאילתא זו נרצה לקבץ את המשכורת שמגיעה לכל עובד עבור התאריכים בין 01.01.2024 </w:t>
+      </w:r>
+      <w:r>
+        <w:rPr>
+          <w:rtl/>
+          <w:lang w:val="en-US"/>
+        </w:rPr>
+        <w:t>–</w:t>
+      </w:r>
+      <w:r>
+        <w:rPr>
+          <w:rFonts w:hint="cs"/>
+          <w:rtl/>
+          <w:lang w:val="en-US"/>
+        </w:rPr>
+        <w:t xml:space="preserve"> 01.02.2024.</w:t>
+      </w:r>
+      <w:r>
+        <w:rPr>
+          <w:rtl/>
+          <w:lang w:val="en-US"/>
+        </w:rPr>
+        <w:br/>
+      </w:r>
+      <w:r>
+        <w:rPr>
+          <w:rFonts w:hint="cs"/>
+          <w:rtl/>
+          <w:lang w:val="en-US"/>
+        </w:rPr>
+        <w:t>היות וישנם כמה משמרות, ביניהם משמרות שמקבלים בונוסים וכו לכן עבור כל שורה נקבל את המשכורת הרגילה, עבור משמרות לילה, משמרות שבת ומשמרות ליל שבת</w:t>
+      </w:r>
+    </w:p>
+    <w:p>
+      <w:pPr>
+        <w:bidi/>
+        <w:rPr>
+          <w:rtl/>
+          <w:lang w:val="en-US"/>
+        </w:rPr>
+      </w:pPr>
+      <w:r>
+        <w:rPr>
+          <w:rFonts w:hint="cs"/>
+          <w:rtl/>
+          <w:lang w:val="en-US"/>
+        </w:rPr>
+        <w:t>בשאילתא זו אנחנו</w:t>
+      </w:r>
+      <w:r>
+        <w:rPr>
+          <w:rFonts w:hint="cs"/>
+          <w:rtl/>
+          <w:lang w:val="en-US"/>
+        </w:rPr>
+        <w:t xml:space="preserve"> מקבלים את רשימת האנשים ואת המשכורת שמגיע להם במסגרת החודש הנ"ל</w:t>
+      </w:r>
+      <w:r>
+        <w:rPr>
+          <w:rtl/>
+          <w:lang w:val="en-US"/>
+        </w:rPr>
+        <w:br/>
+      </w:r>
+      <w:r>
+        <w:rPr>
+          <w:rFonts w:hint="cs"/>
+          <w:rtl/>
+          <w:lang w:val="en-US"/>
+        </w:rPr>
+        <w:t>משכורת כוללת בונוסים בגלל משמרות מיוחדות ושכר ממוצע רגיל</w:t>
+      </w:r>
+      <w:r>
+        <w:rPr>
+          <w:lang w:val="en-US"/>
+        </w:rPr>
+        <w:t xml:space="preserve"> </w:t>
+      </w:r>
+      <w:r>
+        <w:rPr>
+          <w:rFonts w:hint="cs"/>
+          <w:rtl/>
+          <w:lang w:val="en-US"/>
+        </w:rPr>
+        <w:t xml:space="preserve">וחיבור כל המשכורות עצמם למשכורת אחת כוללת </w:t>
+      </w:r>
+      <w:r>
+        <w:rPr>
+          <w:rtl/>
+          <w:lang w:val="en-US"/>
+        </w:rPr>
+        <w:t>–</w:t>
+      </w:r>
+      <w:r>
+        <w:rPr>
+          <w:rFonts w:hint="cs"/>
+          <w:rtl/>
+          <w:lang w:val="en-US"/>
+        </w:rPr>
+        <w:t xml:space="preserve"> </w:t>
+      </w:r>
+    </w:p>
+    <w:p>
+      <w:pPr>
+        <w:bidi/>
+        <w:rPr>
+          <w:rFonts w:hint="cs"/>
           <w:rtl/>
           <w:lang w:val="en-US"/>
         </w:rPr>
@@ -342,15 +467,14 @@
       <w:r>
         <w:rPr>
           <w:rFonts w:cs="Arial"/>
-          <w:noProof/>
           <w:rtl/>
           <w:lang w:val="en-US"/>
         </w:rPr>
         <w:drawing>
-          <wp:inline distT="0" distB="0" distL="0" distR="0" wp14:anchorId="5835D28C" wp14:editId="5BC4D24D">
-            <wp:extent cx="5731510" cy="2284095"/>
+          <wp:inline distT="0" distB="0" distL="0" distR="0" wp14:anchorId="66D22DBE" wp14:editId="266C756D">
+            <wp:extent cx="5731510" cy="3147695"/>
             <wp:effectExtent l="0" t="0" r="0" b="0"/>
-            <wp:docPr id="1300913123" name="Picture 1" descr="A screen shot of a computer&#10;&#10;Description automatically generated"/>
+            <wp:docPr id="1295667782" name="Picture 1"/>
             <wp:cNvGraphicFramePr>
               <a:graphicFrameLocks xmlns:a="http://schemas.openxmlformats.org/drawingml/2006/main" noChangeAspect="1"/>
             </wp:cNvGraphicFramePr>
@@ -358,7 +482,7 @@
               <a:graphicData uri="http://schemas.openxmlformats.org/drawingml/2006/picture">
                 <pic:pic xmlns:pic="http://schemas.openxmlformats.org/drawingml/2006/picture">
                   <pic:nvPicPr>
-                    <pic:cNvPr id="1300913123" name="Picture 1" descr="A screen shot of a computer&#10;&#10;Description automatically generated"/>
+                    <pic:cNvPr id="1295667782" name=""/>
                     <pic:cNvPicPr/>
                   </pic:nvPicPr>
                   <pic:blipFill>
@@ -370,7 +494,7 @@
                   <pic:spPr>
                     <a:xfrm>
                       <a:off x="0" y="0"/>
-                      <a:ext cx="5731510" cy="2284095"/>
+                      <a:ext cx="5731510" cy="3147695"/>
                     </a:xfrm>
                     <a:prstGeom prst="rect">
                       <a:avLst/>
@@ -397,238 +521,320 @@
           <w:rtl/>
           <w:lang w:val="en-US"/>
         </w:rPr>
-        <w:t>בשאילתא זו אנחנו</w:t>
-      </w:r>
-      <w:r>
-        <w:rPr>
-          <w:rFonts w:hint="cs"/>
-          <w:rtl/>
-          <w:lang w:val="en-US"/>
-        </w:rPr>
-        <w:t xml:space="preserve"> מקבלים את רשימת האנשים ואת המשכורת שמגיע להם במסגרת החודש הנ"ל</w:t>
-      </w:r>
-      <w:r>
-        <w:rPr>
-          <w:rtl/>
-          <w:lang w:val="en-US"/>
-        </w:rPr>
-        <w:br/>
-      </w:r>
-      <w:r>
-        <w:rPr>
-          <w:rFonts w:hint="cs"/>
-          <w:rtl/>
-          <w:lang w:val="en-US"/>
-        </w:rPr>
-        <w:t>משכורת כוללת בונוסים בגלל משמרות מיוחדות ושכר ממוצע רגיל</w:t>
-      </w:r>
-    </w:p>
-    <w:p>
-      <w:pPr>
-        <w:bidi/>
-        <w:rPr>
-          <w:lang w:val="en-US"/>
-        </w:rPr>
-      </w:pPr>
-    </w:p>
-    <w:p>
-      <w:pPr>
-        <w:bidi/>
-        <w:rPr>
-          <w:lang w:val="en-US"/>
-        </w:rPr>
-      </w:pPr>
-    </w:p>
-    <w:p>
-      <w:pPr>
-        <w:bidi/>
-        <w:rPr>
-          <w:lang w:val="en-US"/>
-        </w:rPr>
-      </w:pPr>
-    </w:p>
-    <w:p>
-      <w:pPr>
-        <w:bidi/>
-        <w:rPr>
-          <w:lang w:val="en-US"/>
-        </w:rPr>
-      </w:pPr>
-    </w:p>
-    <w:p>
-      <w:pPr>
-        <w:bidi/>
-        <w:rPr>
-          <w:lang w:val="en-US"/>
-        </w:rPr>
-      </w:pPr>
-    </w:p>
-    <w:p>
-      <w:pPr>
-        <w:bidi/>
-        <w:rPr>
-          <w:lang w:val="en-US"/>
-        </w:rPr>
-      </w:pPr>
-    </w:p>
-    <w:p>
-      <w:pPr>
-        <w:bidi/>
-        <w:rPr>
-          <w:lang w:val="en-US"/>
-        </w:rPr>
-      </w:pPr>
-    </w:p>
-    <w:p>
-      <w:pPr>
-        <w:bidi/>
-        <w:rPr>
-          <w:lang w:val="en-US"/>
-        </w:rPr>
-      </w:pPr>
-    </w:p>
-    <w:p>
-      <w:pPr>
-        <w:bidi/>
-        <w:rPr>
-          <w:lang w:val="en-US"/>
-        </w:rPr>
-      </w:pPr>
-    </w:p>
-    <w:p>
-      <w:pPr>
-        <w:bidi/>
-        <w:rPr>
-          <w:lang w:val="en-US"/>
-        </w:rPr>
-      </w:pPr>
-    </w:p>
-    <w:p>
-      <w:pPr>
-        <w:bidi/>
-        <w:rPr>
-          <w:lang w:val="en-US"/>
-        </w:rPr>
-      </w:pPr>
-    </w:p>
-    <w:p>
-      <w:pPr>
-        <w:bidi/>
-        <w:rPr>
-          <w:lang w:val="en-US"/>
-        </w:rPr>
-      </w:pPr>
-    </w:p>
-    <w:p>
-      <w:pPr>
-        <w:bidi/>
-        <w:rPr>
-          <w:lang w:val="en-US"/>
-        </w:rPr>
-      </w:pPr>
-    </w:p>
-    <w:p>
-      <w:pPr>
-        <w:bidi/>
-        <w:rPr>
-          <w:lang w:val="en-US"/>
-        </w:rPr>
-      </w:pPr>
-    </w:p>
-    <w:p>
-      <w:pPr>
-        <w:bidi/>
-        <w:rPr>
-          <w:lang w:val="en-US"/>
-        </w:rPr>
-      </w:pPr>
-    </w:p>
-    <w:p>
-      <w:pPr>
-        <w:bidi/>
-        <w:rPr>
-          <w:lang w:val="en-US"/>
-        </w:rPr>
-      </w:pPr>
-    </w:p>
-    <w:p>
-      <w:pPr>
-        <w:bidi/>
-        <w:rPr>
-          <w:lang w:val="en-US"/>
-        </w:rPr>
-      </w:pPr>
-    </w:p>
-    <w:p>
-      <w:pPr>
-        <w:bidi/>
-        <w:rPr>
-          <w:lang w:val="en-US"/>
-        </w:rPr>
-      </w:pPr>
-    </w:p>
-    <w:p>
-      <w:pPr>
-        <w:bidi/>
-        <w:rPr>
-          <w:lang w:val="en-US"/>
-        </w:rPr>
-      </w:pPr>
-    </w:p>
-    <w:p>
-      <w:pPr>
-        <w:bidi/>
-        <w:rPr>
-          <w:lang w:val="en-US"/>
-        </w:rPr>
-      </w:pPr>
-    </w:p>
-    <w:p>
-      <w:pPr>
-        <w:bidi/>
-        <w:rPr>
-          <w:lang w:val="en-US"/>
-        </w:rPr>
-      </w:pPr>
-    </w:p>
-    <w:p>
-      <w:pPr>
-        <w:bidi/>
-        <w:rPr>
-          <w:lang w:val="en-US"/>
-        </w:rPr>
-      </w:pPr>
-    </w:p>
-    <w:p>
-      <w:pPr>
-        <w:bidi/>
-        <w:rPr>
-          <w:lang w:val="en-US"/>
-        </w:rPr>
-      </w:pPr>
-    </w:p>
-    <w:p>
-      <w:pPr>
-        <w:bidi/>
-        <w:rPr>
-          <w:lang w:val="en-US"/>
-        </w:rPr>
-      </w:pPr>
-    </w:p>
-    <w:p>
-      <w:pPr>
-        <w:bidi/>
-        <w:rPr>
-          <w:rtl/>
-          <w:lang w:val="en-US"/>
-        </w:rPr>
-      </w:pPr>
-    </w:p>
-    <w:p>
-      <w:pPr>
-        <w:bidi/>
-        <w:rPr>
-          <w:rtl/>
+        <w:t xml:space="preserve">והנה התוצאה </w:t>
+      </w:r>
+      <w:r>
+        <w:rPr>
+          <w:rtl/>
+          <w:lang w:val="en-US"/>
+        </w:rPr>
+        <w:t>–</w:t>
+      </w:r>
+      <w:r>
+        <w:rPr>
+          <w:rFonts w:hint="cs"/>
+          <w:rtl/>
+          <w:lang w:val="en-US"/>
+        </w:rPr>
+        <w:t xml:space="preserve"> </w:t>
+      </w:r>
+    </w:p>
+    <w:p>
+      <w:pPr>
+        <w:bidi/>
+        <w:rPr>
+          <w:lang w:val="en-US"/>
+        </w:rPr>
+      </w:pPr>
+      <w:r>
+        <w:rPr>
+          <w:rFonts w:cs="Arial"/>
+          <w:rtl/>
+          <w:lang w:val="en-US"/>
+        </w:rPr>
+        <w:drawing>
+          <wp:inline distT="0" distB="0" distL="0" distR="0" wp14:anchorId="0725FF67" wp14:editId="279D5918">
+            <wp:extent cx="5731510" cy="2454910"/>
+            <wp:effectExtent l="0" t="0" r="0" b="0"/>
+            <wp:docPr id="446252400" name="Picture 1" descr="A screenshot of a computer&#10;&#10;Description automatically generated"/>
+            <wp:cNvGraphicFramePr>
+              <a:graphicFrameLocks xmlns:a="http://schemas.openxmlformats.org/drawingml/2006/main" noChangeAspect="1"/>
+            </wp:cNvGraphicFramePr>
+            <a:graphic xmlns:a="http://schemas.openxmlformats.org/drawingml/2006/main">
+              <a:graphicData uri="http://schemas.openxmlformats.org/drawingml/2006/picture">
+                <pic:pic xmlns:pic="http://schemas.openxmlformats.org/drawingml/2006/picture">
+                  <pic:nvPicPr>
+                    <pic:cNvPr id="446252400" name="Picture 1" descr="A screenshot of a computer&#10;&#10;Description automatically generated"/>
+                    <pic:cNvPicPr/>
+                  </pic:nvPicPr>
+                  <pic:blipFill>
+                    <a:blip r:embed="rId6"/>
+                    <a:stretch>
+                      <a:fillRect/>
+                    </a:stretch>
+                  </pic:blipFill>
+                  <pic:spPr>
+                    <a:xfrm>
+                      <a:off x="0" y="0"/>
+                      <a:ext cx="5731510" cy="2454910"/>
+                    </a:xfrm>
+                    <a:prstGeom prst="rect">
+                      <a:avLst/>
+                    </a:prstGeom>
+                  </pic:spPr>
+                </pic:pic>
+              </a:graphicData>
+            </a:graphic>
+          </wp:inline>
+        </w:drawing>
+      </w:r>
+    </w:p>
+    <w:p>
+      <w:pPr>
+        <w:bidi/>
+        <w:rPr>
+          <w:lang w:val="en-US"/>
+        </w:rPr>
+      </w:pPr>
+    </w:p>
+    <w:p>
+      <w:pPr>
+        <w:bidi/>
+        <w:rPr>
+          <w:rtl/>
+          <w:lang w:val="en-US"/>
+        </w:rPr>
+      </w:pPr>
+    </w:p>
+    <w:p>
+      <w:pPr>
+        <w:bidi/>
+        <w:rPr>
+          <w:rtl/>
+          <w:lang w:val="en-US"/>
+        </w:rPr>
+      </w:pPr>
+      <w:r>
+        <w:rPr>
+          <w:rFonts w:hint="cs"/>
+          <w:rtl/>
+          <w:lang w:val="en-US"/>
+        </w:rPr>
+        <w:lastRenderedPageBreak/>
+        <w:t xml:space="preserve">שאילתת בחירה 2 </w:t>
+      </w:r>
+      <w:r>
+        <w:rPr>
+          <w:rtl/>
+          <w:lang w:val="en-US"/>
+        </w:rPr>
+        <w:t>–</w:t>
+      </w:r>
+      <w:r>
+        <w:rPr>
+          <w:rFonts w:hint="cs"/>
+          <w:rtl/>
+          <w:lang w:val="en-US"/>
+        </w:rPr>
+        <w:t xml:space="preserve"> מנהלים ועד כמה העובדים שלהם עצלנים</w:t>
+      </w:r>
+    </w:p>
+    <w:p>
+      <w:pPr>
+        <w:bidi/>
+        <w:rPr>
+          <w:rtl/>
+          <w:lang w:val="en-US"/>
+        </w:rPr>
+      </w:pPr>
+      <w:r>
+        <w:rPr>
+          <w:rFonts w:hint="cs"/>
+          <w:rtl/>
+          <w:lang w:val="en-US"/>
+        </w:rPr>
+        <w:t xml:space="preserve">מטרת השאילתא הזו היא לראות כמה בקשות בוצעו על ידי העובדים במחלקה מסויימת שתחת מנהל מסויים </w:t>
+      </w:r>
+      <w:r>
+        <w:rPr>
+          <w:rtl/>
+          <w:lang w:val="en-US"/>
+        </w:rPr>
+        <w:t>–</w:t>
+      </w:r>
+    </w:p>
+    <w:p>
+      <w:pPr>
+        <w:bidi/>
+        <w:rPr>
+          <w:rtl/>
+          <w:lang w:val="en-US"/>
+        </w:rPr>
+      </w:pPr>
+      <w:r>
+        <w:rPr>
+          <w:rFonts w:cs="Arial"/>
+          <w:rtl/>
+          <w:lang w:val="en-US"/>
+        </w:rPr>
+        <w:drawing>
+          <wp:inline distT="0" distB="0" distL="0" distR="0" wp14:anchorId="2BC6C6AA" wp14:editId="21347CE5">
+            <wp:extent cx="5731510" cy="4286250"/>
+            <wp:effectExtent l="0" t="0" r="0" b="0"/>
+            <wp:docPr id="438923889" name="Picture 1"/>
+            <wp:cNvGraphicFramePr>
+              <a:graphicFrameLocks xmlns:a="http://schemas.openxmlformats.org/drawingml/2006/main" noChangeAspect="1"/>
+            </wp:cNvGraphicFramePr>
+            <a:graphic xmlns:a="http://schemas.openxmlformats.org/drawingml/2006/main">
+              <a:graphicData uri="http://schemas.openxmlformats.org/drawingml/2006/picture">
+                <pic:pic xmlns:pic="http://schemas.openxmlformats.org/drawingml/2006/picture">
+                  <pic:nvPicPr>
+                    <pic:cNvPr id="438923889" name=""/>
+                    <pic:cNvPicPr/>
+                  </pic:nvPicPr>
+                  <pic:blipFill>
+                    <a:blip r:embed="rId7"/>
+                    <a:stretch>
+                      <a:fillRect/>
+                    </a:stretch>
+                  </pic:blipFill>
+                  <pic:spPr>
+                    <a:xfrm>
+                      <a:off x="0" y="0"/>
+                      <a:ext cx="5731510" cy="4286250"/>
+                    </a:xfrm>
+                    <a:prstGeom prst="rect">
+                      <a:avLst/>
+                    </a:prstGeom>
+                  </pic:spPr>
+                </pic:pic>
+              </a:graphicData>
+            </a:graphic>
+          </wp:inline>
+        </w:drawing>
+      </w:r>
+    </w:p>
+    <w:p>
+      <w:pPr>
+        <w:bidi/>
+        <w:rPr>
+          <w:rtl/>
+          <w:lang w:val="en-US"/>
+        </w:rPr>
+      </w:pPr>
+      <w:r>
+        <w:rPr>
+          <w:rFonts w:hint="cs"/>
+          <w:rtl/>
+          <w:lang w:val="en-US"/>
+        </w:rPr>
+        <w:t xml:space="preserve">התוצאה היא  - </w:t>
+      </w:r>
+    </w:p>
+    <w:p>
+      <w:pPr>
+        <w:bidi/>
+        <w:rPr>
+          <w:rtl/>
+          <w:lang w:val="en-US"/>
+        </w:rPr>
+      </w:pPr>
+      <w:r>
+        <w:rPr>
+          <w:rFonts w:cs="Arial"/>
+          <w:rtl/>
+          <w:lang w:val="en-US"/>
+        </w:rPr>
+        <w:drawing>
+          <wp:inline distT="0" distB="0" distL="0" distR="0" wp14:anchorId="065B4ACB" wp14:editId="65925831">
+            <wp:extent cx="5731510" cy="932815"/>
+            <wp:effectExtent l="0" t="0" r="0" b="0"/>
+            <wp:docPr id="1219361832" name="Picture 1" descr="A screenshot of a computer&#10;&#10;Description automatically generated"/>
+            <wp:cNvGraphicFramePr>
+              <a:graphicFrameLocks xmlns:a="http://schemas.openxmlformats.org/drawingml/2006/main" noChangeAspect="1"/>
+            </wp:cNvGraphicFramePr>
+            <a:graphic xmlns:a="http://schemas.openxmlformats.org/drawingml/2006/main">
+              <a:graphicData uri="http://schemas.openxmlformats.org/drawingml/2006/picture">
+                <pic:pic xmlns:pic="http://schemas.openxmlformats.org/drawingml/2006/picture">
+                  <pic:nvPicPr>
+                    <pic:cNvPr id="1219361832" name="Picture 1" descr="A screenshot of a computer&#10;&#10;Description automatically generated"/>
+                    <pic:cNvPicPr/>
+                  </pic:nvPicPr>
+                  <pic:blipFill>
+                    <a:blip r:embed="rId8"/>
+                    <a:stretch>
+                      <a:fillRect/>
+                    </a:stretch>
+                  </pic:blipFill>
+                  <pic:spPr>
+                    <a:xfrm>
+                      <a:off x="0" y="0"/>
+                      <a:ext cx="5731510" cy="932815"/>
+                    </a:xfrm>
+                    <a:prstGeom prst="rect">
+                      <a:avLst/>
+                    </a:prstGeom>
+                  </pic:spPr>
+                </pic:pic>
+              </a:graphicData>
+            </a:graphic>
+          </wp:inline>
+        </w:drawing>
+      </w:r>
+    </w:p>
+    <w:p>
+      <w:pPr>
+        <w:bidi/>
+        <w:rPr>
+          <w:rFonts w:hint="cs"/>
+          <w:lang w:val="en-US"/>
+        </w:rPr>
+      </w:pPr>
+    </w:p>
+    <w:p>
+      <w:pPr>
+        <w:bidi/>
+        <w:rPr>
+          <w:lang w:val="en-US"/>
+        </w:rPr>
+      </w:pPr>
+    </w:p>
+    <w:p>
+      <w:pPr>
+        <w:bidi/>
+        <w:rPr>
+          <w:lang w:val="en-US"/>
+        </w:rPr>
+      </w:pPr>
+    </w:p>
+    <w:p>
+      <w:pPr>
+        <w:bidi/>
+        <w:rPr>
+          <w:lang w:val="en-US"/>
+        </w:rPr>
+      </w:pPr>
+    </w:p>
+    <w:p>
+      <w:pPr>
+        <w:bidi/>
+        <w:rPr>
+          <w:lang w:val="en-US"/>
+        </w:rPr>
+      </w:pPr>
+    </w:p>
+    <w:p>
+      <w:pPr>
+        <w:bidi/>
+        <w:rPr>
+          <w:lang w:val="en-US"/>
+        </w:rPr>
+      </w:pPr>
+    </w:p>
+    <w:p>
+      <w:pPr>
+        <w:bidi/>
+        <w:rPr>
           <w:lang w:val="en-US"/>
         </w:rPr>
       </w:pPr>
@@ -651,6 +857,7 @@
           <w:rtl/>
           <w:lang w:val="en-US"/>
         </w:rPr>
+        <w:lastRenderedPageBreak/>
         <w:t xml:space="preserve">שאילתא </w:t>
       </w:r>
       <w:r>
@@ -917,14 +1124,12 @@
         </w:rPr>
         <w:t>? זוכר שלקחתי את הקורס הזה בתואר לפני 30 שנה אבל מי משתמש בשפות כאלה? כולם עברו ל-</w:t>
       </w:r>
-      <w:proofErr w:type="spellStart"/>
       <w:r>
         <w:rPr>
           <w:lang w:val="en-US"/>
         </w:rPr>
         <w:t>MongoDb</w:t>
       </w:r>
-      <w:proofErr w:type="spellEnd"/>
       <w:r>
         <w:rPr>
           <w:rFonts w:hint="cs"/>
@@ -997,7 +1202,6 @@
           <w:rtl/>
           <w:lang w:val="en-US"/>
         </w:rPr>
-        <w:lastRenderedPageBreak/>
         <w:drawing>
           <wp:inline distT="0" distB="0" distL="0" distR="0" wp14:anchorId="01E2947F" wp14:editId="188CD92B">
             <wp:extent cx="5731510" cy="1654810"/>
@@ -1014,7 +1218,7 @@
                     <pic:cNvPicPr/>
                   </pic:nvPicPr>
                   <pic:blipFill>
-                    <a:blip r:embed="rId6"/>
+                    <a:blip r:embed="rId9"/>
                     <a:stretch>
                       <a:fillRect/>
                     </a:stretch>
@@ -1097,6 +1301,7 @@
           <w:rtl/>
           <w:lang w:val="en-US"/>
         </w:rPr>
+        <w:lastRenderedPageBreak/>
         <w:drawing>
           <wp:inline distT="0" distB="0" distL="0" distR="0" wp14:anchorId="62921EA3" wp14:editId="2D0E81DD">
             <wp:extent cx="3097033" cy="1922555"/>
@@ -1113,7 +1318,7 @@
                     <pic:cNvPicPr/>
                   </pic:nvPicPr>
                   <pic:blipFill>
-                    <a:blip r:embed="rId7"/>
+                    <a:blip r:embed="rId10"/>
                     <a:stretch>
                       <a:fillRect/>
                     </a:stretch>
@@ -1146,7 +1351,6 @@
       <w:pPr>
         <w:bidi/>
         <w:rPr>
-          <w:rtl/>
           <w:lang w:val="en-US"/>
         </w:rPr>
       </w:pPr>
@@ -1189,7 +1393,7 @@
                     <pic:cNvPicPr/>
                   </pic:nvPicPr>
                   <pic:blipFill>
-                    <a:blip r:embed="rId8">
+                    <a:blip r:embed="rId11">
                       <a:extLst>
                         <a:ext uri="{28A0092B-C50C-407E-A947-70E740481C1C}">
                           <a14:useLocalDpi xmlns:a14="http://schemas.microsoft.com/office/drawing/2010/main" val="0"/>
@@ -1280,100 +1484,157 @@
       <w:pPr>
         <w:bidi/>
         <w:rPr>
-          <w:rtl/>
-          <w:lang w:val="en-US"/>
-        </w:rPr>
-      </w:pPr>
-    </w:p>
-    <w:p>
-      <w:pPr>
-        <w:bidi/>
-        <w:rPr>
-          <w:rtl/>
-          <w:lang w:val="en-US"/>
-        </w:rPr>
-      </w:pPr>
-    </w:p>
-    <w:p>
-      <w:pPr>
-        <w:bidi/>
-        <w:rPr>
-          <w:lang w:val="en-US"/>
-        </w:rPr>
-      </w:pPr>
-    </w:p>
-    <w:p>
-      <w:pPr>
-        <w:bidi/>
-        <w:rPr>
-          <w:lang w:val="en-US"/>
-        </w:rPr>
-      </w:pPr>
-    </w:p>
-    <w:p>
-      <w:pPr>
-        <w:bidi/>
-        <w:rPr>
-          <w:rtl/>
-          <w:lang w:val="en-US"/>
-        </w:rPr>
-      </w:pPr>
-    </w:p>
-    <w:p>
-      <w:pPr>
-        <w:bidi/>
-        <w:rPr>
-          <w:rtl/>
-          <w:lang w:val="en-US"/>
-        </w:rPr>
-      </w:pPr>
-    </w:p>
-    <w:p>
-      <w:pPr>
-        <w:bidi/>
-        <w:rPr>
-          <w:rtl/>
-          <w:lang w:val="en-US"/>
-        </w:rPr>
-      </w:pPr>
-    </w:p>
-    <w:p>
-      <w:pPr>
-        <w:bidi/>
-        <w:rPr>
-          <w:rtl/>
-          <w:lang w:val="en-US"/>
-        </w:rPr>
-      </w:pPr>
-    </w:p>
-    <w:p>
-      <w:pPr>
-        <w:bidi/>
-        <w:rPr>
-          <w:rtl/>
-          <w:lang w:val="en-US"/>
-        </w:rPr>
-      </w:pPr>
-    </w:p>
-    <w:p>
-      <w:pPr>
-        <w:bidi/>
-        <w:rPr>
-          <w:rtl/>
-          <w:lang w:val="en-US"/>
-        </w:rPr>
-      </w:pPr>
-    </w:p>
-    <w:p>
-      <w:pPr>
-        <w:bidi/>
-        <w:rPr>
+          <w:lang w:val="en-US"/>
+        </w:rPr>
+      </w:pPr>
+    </w:p>
+    <w:p>
+      <w:pPr>
+        <w:bidi/>
+        <w:rPr>
+          <w:lang w:val="en-US"/>
+        </w:rPr>
+      </w:pPr>
+    </w:p>
+    <w:p>
+      <w:pPr>
+        <w:bidi/>
+        <w:rPr>
+          <w:lang w:val="en-US"/>
+        </w:rPr>
+      </w:pPr>
+    </w:p>
+    <w:p>
+      <w:pPr>
+        <w:bidi/>
+        <w:rPr>
+          <w:lang w:val="en-US"/>
+        </w:rPr>
+      </w:pPr>
+    </w:p>
+    <w:p>
+      <w:pPr>
+        <w:bidi/>
+        <w:rPr>
+          <w:lang w:val="en-US"/>
+        </w:rPr>
+      </w:pPr>
+    </w:p>
+    <w:p>
+      <w:pPr>
+        <w:bidi/>
+        <w:rPr>
+          <w:lang w:val="en-US"/>
+        </w:rPr>
+      </w:pPr>
+    </w:p>
+    <w:p>
+      <w:pPr>
+        <w:bidi/>
+        <w:rPr>
+          <w:lang w:val="en-US"/>
+        </w:rPr>
+      </w:pPr>
+    </w:p>
+    <w:p>
+      <w:pPr>
+        <w:bidi/>
+        <w:rPr>
+          <w:lang w:val="en-US"/>
+        </w:rPr>
+      </w:pPr>
+    </w:p>
+    <w:p>
+      <w:pPr>
+        <w:bidi/>
+        <w:rPr>
+          <w:lang w:val="en-US"/>
+        </w:rPr>
+      </w:pPr>
+    </w:p>
+    <w:p>
+      <w:pPr>
+        <w:bidi/>
+        <w:rPr>
+          <w:lang w:val="en-US"/>
+        </w:rPr>
+      </w:pPr>
+    </w:p>
+    <w:p>
+      <w:pPr>
+        <w:bidi/>
+        <w:rPr>
+          <w:lang w:val="en-US"/>
+        </w:rPr>
+      </w:pPr>
+    </w:p>
+    <w:p>
+      <w:pPr>
+        <w:bidi/>
+        <w:rPr>
+          <w:lang w:val="en-US"/>
+        </w:rPr>
+      </w:pPr>
+    </w:p>
+    <w:p>
+      <w:pPr>
+        <w:bidi/>
+        <w:rPr>
+          <w:lang w:val="en-US"/>
+        </w:rPr>
+      </w:pPr>
+    </w:p>
+    <w:p>
+      <w:pPr>
+        <w:bidi/>
+        <w:rPr>
+          <w:lang w:val="en-US"/>
+        </w:rPr>
+      </w:pPr>
+    </w:p>
+    <w:p>
+      <w:pPr>
+        <w:bidi/>
+        <w:rPr>
+          <w:lang w:val="en-US"/>
+        </w:rPr>
+      </w:pPr>
+    </w:p>
+    <w:p>
+      <w:pPr>
+        <w:bidi/>
+        <w:rPr>
+          <w:lang w:val="en-US"/>
+        </w:rPr>
+      </w:pPr>
+    </w:p>
+    <w:p>
+      <w:pPr>
+        <w:bidi/>
+        <w:rPr>
+          <w:lang w:val="en-US"/>
+        </w:rPr>
+      </w:pPr>
+    </w:p>
+    <w:p>
+      <w:pPr>
+        <w:bidi/>
+        <w:rPr>
+          <w:rtl/>
+          <w:lang w:val="en-US"/>
+        </w:rPr>
+      </w:pPr>
+      <w:r>
+        <w:rPr>
+          <w:rFonts w:hint="cs"/>
           <w:b/>
           <w:bCs/>
           <w:rtl/>
           <w:lang w:val="en-US"/>
         </w:rPr>
-      </w:pPr>
+        <w:lastRenderedPageBreak/>
+        <w:t xml:space="preserve">שאילתא ב </w:t>
+      </w:r>
       <w:r>
         <w:rPr>
           <w:rFonts w:hint="cs"/>
@@ -1382,70 +1643,128 @@
           <w:rtl/>
           <w:lang w:val="en-US"/>
         </w:rPr>
-        <w:lastRenderedPageBreak/>
-        <w:t xml:space="preserve">שאילתא ב </w:t>
-      </w:r>
-      <w:r>
-        <w:rPr>
-          <w:rFonts w:hint="cs"/>
+        <w:t xml:space="preserve">פרמטרים </w:t>
+      </w:r>
+      <w:r>
+        <w:rPr>
           <w:b/>
           <w:bCs/>
           <w:rtl/>
           <w:lang w:val="en-US"/>
         </w:rPr>
-        <w:t xml:space="preserve">פרמטרים </w:t>
-      </w:r>
-      <w:r>
-        <w:rPr>
+        <w:t>–</w:t>
+      </w:r>
+      <w:r>
+        <w:rPr>
+          <w:rFonts w:hint="cs"/>
           <w:b/>
           <w:bCs/>
           <w:rtl/>
           <w:lang w:val="en-US"/>
         </w:rPr>
+        <w:t xml:space="preserve"> נאצי? אני?</w:t>
+      </w:r>
+    </w:p>
+    <w:p>
+      <w:pPr>
+        <w:bidi/>
+        <w:rPr>
+          <w:rtl/>
+          <w:lang w:val="en-US"/>
+        </w:rPr>
+      </w:pPr>
+      <w:r>
+        <w:rPr>
+          <w:rFonts w:hint="cs"/>
+          <w:rtl/>
+          <w:lang w:val="en-US"/>
+        </w:rPr>
+        <w:t xml:space="preserve">אנשים שונאים אותי, </w:t>
+      </w:r>
+      <w:r>
+        <w:rPr>
+          <w:rFonts w:hint="cs"/>
+          <w:rtl/>
+          <w:lang w:val="en-US"/>
+        </w:rPr>
+        <w:t xml:space="preserve">הגיע הזמן לשים לזה סוף והדבר הכי טוב בשביל </w:t>
+      </w:r>
+      <w:r>
+        <w:rPr>
+          <w:rFonts w:hint="cs"/>
+          <w:rtl/>
+          <w:lang w:val="en-US"/>
+        </w:rPr>
+        <w:t xml:space="preserve">זה הוא להראות כמה אני מחבב אנשים שעמלים בשבילי </w:t>
+      </w:r>
+      <w:r>
+        <w:rPr>
+          <w:rtl/>
+          <w:lang w:val="en-US"/>
+        </w:rPr>
+        <w:br/>
+      </w:r>
+      <w:r>
+        <w:rPr>
+          <w:rFonts w:hint="cs"/>
+          <w:rtl/>
+          <w:lang w:val="en-US"/>
+        </w:rPr>
+        <w:t>סליחה בשביל הכלל</w:t>
+      </w:r>
+    </w:p>
+    <w:p>
+      <w:pPr>
+        <w:bidi/>
+        <w:rPr>
+          <w:rtl/>
+          <w:lang w:val="en-US"/>
+        </w:rPr>
+      </w:pPr>
+      <w:r>
+        <w:rPr>
+          <w:rFonts w:hint="cs"/>
+          <w:rtl/>
+          <w:lang w:val="en-US"/>
+        </w:rPr>
+        <w:t xml:space="preserve">לכן למדתי לקח מהפעם האחרונה והחלטתי ללמוד </w:t>
+      </w:r>
+      <w:r>
+        <w:rPr>
+          <w:lang w:val="en-US"/>
+        </w:rPr>
+        <w:t>SQL</w:t>
+      </w:r>
+      <w:r>
+        <w:rPr>
+          <w:rFonts w:hint="cs"/>
+          <w:rtl/>
+          <w:lang w:val="en-US"/>
+        </w:rPr>
+        <w:t xml:space="preserve"> </w:t>
+      </w:r>
+      <w:r>
+        <w:rPr>
+          <w:rtl/>
+          <w:lang w:val="en-US"/>
+        </w:rPr>
         <w:t>–</w:t>
       </w:r>
       <w:r>
         <w:rPr>
           <w:rFonts w:hint="cs"/>
-          <w:b/>
-          <w:bCs/>
-          <w:rtl/>
-          <w:lang w:val="en-US"/>
-        </w:rPr>
-        <w:t xml:space="preserve"> נאצי? אני?</w:t>
-      </w:r>
-    </w:p>
-    <w:p>
-      <w:pPr>
-        <w:bidi/>
-        <w:rPr>
-          <w:rtl/>
-          <w:lang w:val="en-US"/>
-        </w:rPr>
-      </w:pPr>
-      <w:r>
-        <w:rPr>
-          <w:rFonts w:hint="cs"/>
-          <w:rtl/>
-          <w:lang w:val="en-US"/>
-        </w:rPr>
-        <w:t xml:space="preserve">אנשים שונאים אותי, </w:t>
-      </w:r>
-      <w:r>
-        <w:rPr>
-          <w:rFonts w:hint="cs"/>
-          <w:rtl/>
-          <w:lang w:val="en-US"/>
-        </w:rPr>
-        <w:t xml:space="preserve">הגיע הזמן לשים לזה סוף והדבר הכי טוב בשביל </w:t>
-      </w:r>
-      <w:r>
-        <w:rPr>
-          <w:rFonts w:hint="cs"/>
-          <w:rtl/>
-          <w:lang w:val="en-US"/>
-        </w:rPr>
-        <w:t xml:space="preserve">זה הוא להראות כמה אני מחבב אנשים שעמלים בשבילי </w:t>
+          <w:rtl/>
+          <w:lang w:val="en-US"/>
+        </w:rPr>
+        <w:t xml:space="preserve"> אחרי שלמדתי החלטתי להשתמש בשפה הזאת </w:t>
+      </w:r>
+      <w:r>
+        <w:rPr>
+          <w:rFonts w:hint="cs"/>
+          <w:rtl/>
+          <w:lang w:val="en-US"/>
+        </w:rPr>
+        <w:t>לצורך החברה</w:t>
       </w:r>
       <w:r>
         <w:rPr>
@@ -1460,38 +1779,7 @@
           <w:rtl/>
           <w:lang w:val="en-US"/>
         </w:rPr>
-        <w:t>סליחה בשביל הכלל</w:t>
-      </w:r>
-    </w:p>
-    <w:p>
-      <w:pPr>
-        <w:bidi/>
-        <w:rPr>
-          <w:rtl/>
-          <w:lang w:val="en-US"/>
-        </w:rPr>
-      </w:pPr>
-      <w:r>
-        <w:rPr>
-          <w:rFonts w:hint="cs"/>
-          <w:rtl/>
-          <w:lang w:val="en-US"/>
-        </w:rPr>
-        <w:t xml:space="preserve">לכן למדתי לקח מהפעם האחרונה והחלטתי ללמוד </w:t>
-      </w:r>
-      <w:r>
-        <w:rPr>
-          <w:lang w:val="en-US"/>
-        </w:rPr>
-        <w:t>SQL</w:t>
-      </w:r>
-      <w:r>
-        <w:rPr>
-          <w:rFonts w:hint="cs"/>
-          <w:rtl/>
-          <w:lang w:val="en-US"/>
-        </w:rPr>
-        <w:t xml:space="preserve"> </w:t>
+        <w:t xml:space="preserve">אז ניסיתי לפרוץ לבנק דיסקונט ולא כל כך הלך לי </w:t>
       </w:r>
       <w:r>
         <w:rPr>
@@ -1506,44 +1794,6 @@
           <w:rtl/>
           <w:lang w:val="en-US"/>
         </w:rPr>
-        <w:t xml:space="preserve"> אחרי שלמדתי החלטתי להשתמש בשפה הזאת </w:t>
-      </w:r>
-      <w:r>
-        <w:rPr>
-          <w:rFonts w:hint="cs"/>
-          <w:rtl/>
-          <w:lang w:val="en-US"/>
-        </w:rPr>
-        <w:t>לצורך החברה</w:t>
-      </w:r>
-      <w:r>
-        <w:rPr>
-          <w:rtl/>
-          <w:lang w:val="en-US"/>
-        </w:rPr>
-        <w:br/>
-      </w:r>
-      <w:r>
-        <w:rPr>
-          <w:rFonts w:hint="cs"/>
-          <w:rtl/>
-          <w:lang w:val="en-US"/>
-        </w:rPr>
-        <w:t xml:space="preserve">אז ניסיתי לפרוץ לבנק דיסקונט ולא כל כך הלך לי </w:t>
-      </w:r>
-      <w:r>
-        <w:rPr>
-          <w:rtl/>
-          <w:lang w:val="en-US"/>
-        </w:rPr>
-        <w:t>–</w:t>
-      </w:r>
-      <w:r>
-        <w:rPr>
-          <w:rFonts w:hint="cs"/>
-          <w:rtl/>
-          <w:lang w:val="en-US"/>
-        </w:rPr>
         <w:t xml:space="preserve"> אמרו לי שאני צריך </w:t>
       </w:r>
       <w:r>
@@ -1558,7 +1808,21 @@
           <w:rtl/>
           <w:lang w:val="en-US"/>
         </w:rPr>
-        <w:t xml:space="preserve"> או משהו לא יודע לא הקשבתי להם כזה אני לא מקשיב</w:t>
+        <w:t xml:space="preserve"> או משהו לא יודע לא הקשבתי להם כזה אני</w:t>
+      </w:r>
+      <w:r>
+        <w:rPr>
+          <w:lang w:val="en-US"/>
+        </w:rPr>
+        <w:t xml:space="preserve">- </w:t>
+      </w:r>
+      <w:r>
+        <w:rPr>
+          <w:rFonts w:hint="cs"/>
+          <w:rtl/>
+          <w:lang w:val="en-US"/>
+        </w:rPr>
+        <w:t xml:space="preserve"> לא מקשיב</w:t>
       </w:r>
     </w:p>
     <w:p>
@@ -1645,7 +1909,7 @@
                     <pic:cNvPicPr/>
                   </pic:nvPicPr>
                   <pic:blipFill>
-                    <a:blip r:embed="rId9"/>
+                    <a:blip r:embed="rId12"/>
                     <a:stretch>
                       <a:fillRect/>
                     </a:stretch>
@@ -1746,7 +2010,7 @@
                     <pic:cNvPicPr/>
                   </pic:nvPicPr>
                   <pic:blipFill>
-                    <a:blip r:embed="rId10"/>
+                    <a:blip r:embed="rId13"/>
                     <a:stretch>
                       <a:fillRect/>
                     </a:stretch>
@@ -2066,7 +2330,7 @@
                     <pic:cNvPicPr/>
                   </pic:nvPicPr>
                   <pic:blipFill>
-                    <a:blip r:embed="rId11"/>
+                    <a:blip r:embed="rId14"/>
                     <a:stretch>
                       <a:fillRect/>
                     </a:stretch>
@@ -2151,7 +2415,7 @@
                     <pic:cNvPicPr/>
                   </pic:nvPicPr>
                   <pic:blipFill>
-                    <a:blip r:embed="rId12"/>
+                    <a:blip r:embed="rId15"/>
                     <a:stretch>
                       <a:fillRect/>
                     </a:stretch>
@@ -2243,7 +2507,7 @@
                     <pic:cNvPicPr/>
                   </pic:nvPicPr>
                   <pic:blipFill>
-                    <a:blip r:embed="rId13">
+                    <a:blip r:embed="rId16">
                       <a:extLst>
                         <a:ext uri="{28A0092B-C50C-407E-A947-70E740481C1C}">
                           <a14:useLocalDpi xmlns:a14="http://schemas.microsoft.com/office/drawing/2010/main" val="0"/>
@@ -2410,7 +2674,7 @@
                     <pic:cNvPicPr/>
                   </pic:nvPicPr>
                   <pic:blipFill>
-                    <a:blip r:embed="rId14"/>
+                    <a:blip r:embed="rId17"/>
                     <a:stretch>
                       <a:fillRect/>
                     </a:stretch>
@@ -2616,22 +2880,118 @@
       <w:pPr>
         <w:bidi/>
         <w:rPr>
-          <w:lang w:val="en-US"/>
-        </w:rPr>
-      </w:pPr>
-      <w:r>
-        <w:rPr>
-          <w:rFonts w:cs="Arial"/>
+          <w:rtl/>
+          <w:lang w:val="en-US"/>
+        </w:rPr>
+      </w:pPr>
+      <w:r>
+        <w:rPr>
+          <w:rFonts w:hint="cs"/>
+          <w:rtl/>
+          <w:lang w:val="en-US"/>
+        </w:rPr>
+        <w:lastRenderedPageBreak/>
+        <w:t>שאילתת עדכון 2 -</w:t>
+      </w:r>
+      <w:r>
+        <w:rPr>
+          <w:lang w:val="en-US"/>
+        </w:rPr>
+        <w:t xml:space="preserve"> </w:t>
+      </w:r>
+      <w:r>
+        <w:rPr>
+          <w:rFonts w:hint="cs"/>
+          <w:rtl/>
+          <w:lang w:val="en-US"/>
+        </w:rPr>
+        <w:t xml:space="preserve"> אישור מיידי של כל החולים</w:t>
+      </w:r>
+    </w:p>
+    <w:p>
+      <w:pPr>
+        <w:bidi/>
+        <w:rPr>
+          <w:rtl/>
+          <w:lang w:val="en-US"/>
+        </w:rPr>
+      </w:pPr>
+      <w:r>
+        <w:rPr>
+          <w:rFonts w:hint="cs"/>
+          <w:rtl/>
+          <w:lang w:val="en-US"/>
+        </w:rPr>
+        <w:t>משרד הבריאות הרים צלצול אל מנהל המלון בטענה שאנשים ביקשו חופשות מחלה ומעוכבים בגלל בירוקרטביה כזאת או אחרת ולכן עלינו לאשר את כל הבקשות האלה בצורה מידיית</w:t>
+      </w:r>
+    </w:p>
+    <w:p>
+      <w:pPr>
+        <w:bidi/>
+        <w:rPr>
+          <w:rtl/>
+          <w:lang w:val="en-US"/>
+        </w:rPr>
+      </w:pPr>
+      <w:r>
+        <w:rPr>
+          <w:rFonts w:hint="cs"/>
+          <w:rtl/>
+          <w:lang w:val="en-US"/>
+        </w:rPr>
+        <w:t>לכן נריץ את השאילתא הבאה ש</w:t>
+      </w:r>
+      <w:r>
+        <w:rPr>
+          <w:rFonts w:hint="cs"/>
+          <w:rtl/>
+          <w:lang w:val="en-US"/>
+        </w:rPr>
+        <w:t xml:space="preserve">תעדכן את הסטטוס הבקשות של הבקשות שעוד לא פג תוקפם למאושרים </w:t>
+      </w:r>
+    </w:p>
+    <w:p>
+      <w:pPr>
+        <w:bidi/>
+        <w:rPr>
+          <w:rtl/>
+          <w:lang w:val="en-US"/>
+        </w:rPr>
+      </w:pPr>
+      <w:r>
+        <w:rPr>
+          <w:rFonts w:hint="cs"/>
+          <w:rtl/>
+          <w:lang w:val="en-US"/>
+        </w:rPr>
+        <w:t xml:space="preserve">לפני </w:t>
+      </w:r>
+      <w:r>
+        <w:rPr>
+          <w:rtl/>
+          <w:lang w:val="en-US"/>
+        </w:rPr>
+        <w:t>–</w:t>
+      </w:r>
+    </w:p>
+    <w:p>
+      <w:pPr>
+        <w:bidi/>
+        <w:rPr>
+          <w:rFonts w:hint="cs"/>
+          <w:rtl/>
+          <w:lang w:val="en-US"/>
+        </w:rPr>
+      </w:pPr>
+      <w:r>
+        <w:rPr>
           <w:noProof/>
-          <w:rtl/>
-          <w:lang w:val="en-US"/>
-        </w:rPr>
-        <w:lastRenderedPageBreak/>
+        </w:rPr>
         <w:drawing>
-          <wp:inline distT="0" distB="0" distL="0" distR="0" wp14:anchorId="43D0539B" wp14:editId="545B95B2">
-            <wp:extent cx="5731510" cy="2631440"/>
+          <wp:inline distT="0" distB="0" distL="0" distR="0" wp14:anchorId="02D76FC9" wp14:editId="5DE0F6D6">
+            <wp:extent cx="5732145" cy="4646930"/>
             <wp:effectExtent l="0" t="0" r="0" b="0"/>
-            <wp:docPr id="1547384007" name="Picture 1"/>
+            <wp:docPr id="169522438" name="Picture 1"/>
             <wp:cNvGraphicFramePr>
               <a:graphicFrameLocks xmlns:a="http://schemas.openxmlformats.org/drawingml/2006/main" noChangeAspect="1"/>
             </wp:cNvGraphicFramePr>
@@ -2639,11 +2999,99 @@
               <a:graphicData uri="http://schemas.openxmlformats.org/drawingml/2006/picture">
                 <pic:pic xmlns:pic="http://schemas.openxmlformats.org/drawingml/2006/picture">
                   <pic:nvPicPr>
-                    <pic:cNvPr id="1547384007" name=""/>
+                    <pic:cNvPr id="0" name="Picture 1"/>
+                    <pic:cNvPicPr>
+                      <a:picLocks noChangeAspect="1" noChangeArrowheads="1"/>
+                    </pic:cNvPicPr>
+                  </pic:nvPicPr>
+                  <pic:blipFill>
+                    <a:blip r:embed="rId18">
+                      <a:extLst>
+                        <a:ext uri="{28A0092B-C50C-407E-A947-70E740481C1C}">
+                          <a14:useLocalDpi xmlns:a14="http://schemas.microsoft.com/office/drawing/2010/main" val="0"/>
+                        </a:ext>
+                      </a:extLst>
+                    </a:blip>
+                    <a:srcRect/>
+                    <a:stretch>
+                      <a:fillRect/>
+                    </a:stretch>
+                  </pic:blipFill>
+                  <pic:spPr bwMode="auto">
+                    <a:xfrm>
+                      <a:off x="0" y="0"/>
+                      <a:ext cx="5732145" cy="4646930"/>
+                    </a:xfrm>
+                    <a:prstGeom prst="rect">
+                      <a:avLst/>
+                    </a:prstGeom>
+                    <a:noFill/>
+                    <a:ln>
+                      <a:noFill/>
+                    </a:ln>
+                  </pic:spPr>
+                </pic:pic>
+              </a:graphicData>
+            </a:graphic>
+          </wp:inline>
+        </w:drawing>
+      </w:r>
+    </w:p>
+    <w:p>
+      <w:pPr>
+        <w:bidi/>
+        <w:rPr>
+          <w:rtl/>
+          <w:lang w:val="en-US"/>
+        </w:rPr>
+      </w:pPr>
+      <w:r>
+        <w:rPr>
+          <w:rFonts w:hint="cs"/>
+          <w:rtl/>
+          <w:lang w:val="en-US"/>
+        </w:rPr>
+        <w:t xml:space="preserve">נריץ את השאילתא </w:t>
+      </w:r>
+      <w:r>
+        <w:rPr>
+          <w:rtl/>
+          <w:lang w:val="en-US"/>
+        </w:rPr>
+        <w:t>–</w:t>
+      </w:r>
+    </w:p>
+    <w:p>
+      <w:pPr>
+        <w:bidi/>
+        <w:rPr>
+          <w:lang w:val="en-US"/>
+        </w:rPr>
+      </w:pPr>
+      <w:r>
+        <w:rPr>
+          <w:rFonts w:cs="Arial"/>
+          <w:rtl/>
+          <w:lang w:val="en-US"/>
+        </w:rPr>
+        <w:lastRenderedPageBreak/>
+        <w:drawing>
+          <wp:inline distT="0" distB="0" distL="0" distR="0" wp14:anchorId="4C3513C9" wp14:editId="0CC86709">
+            <wp:extent cx="3810532" cy="2419688"/>
+            <wp:effectExtent l="0" t="0" r="0" b="0"/>
+            <wp:docPr id="670368173" name="Picture 1" descr="A screenshot of a computer program&#10;&#10;Description automatically generated"/>
+            <wp:cNvGraphicFramePr>
+              <a:graphicFrameLocks xmlns:a="http://schemas.openxmlformats.org/drawingml/2006/main" noChangeAspect="1"/>
+            </wp:cNvGraphicFramePr>
+            <a:graphic xmlns:a="http://schemas.openxmlformats.org/drawingml/2006/main">
+              <a:graphicData uri="http://schemas.openxmlformats.org/drawingml/2006/picture">
+                <pic:pic xmlns:pic="http://schemas.openxmlformats.org/drawingml/2006/picture">
+                  <pic:nvPicPr>
+                    <pic:cNvPr id="670368173" name="Picture 1" descr="A screenshot of a computer program&#10;&#10;Description automatically generated"/>
                     <pic:cNvPicPr/>
                   </pic:nvPicPr>
                   <pic:blipFill>
-                    <a:blip r:embed="rId15"/>
+                    <a:blip r:embed="rId19"/>
                     <a:stretch>
                       <a:fillRect/>
                     </a:stretch>
@@ -2651,7 +3099,7 @@
                   <pic:spPr>
                     <a:xfrm>
                       <a:off x="0" y="0"/>
-                      <a:ext cx="5731510" cy="2631440"/>
+                      <a:ext cx="3810532" cy="2419688"/>
                     </a:xfrm>
                     <a:prstGeom prst="rect">
                       <a:avLst/>
@@ -2668,161 +3116,34 @@
       <w:pPr>
         <w:bidi/>
         <w:rPr>
-          <w:lang w:val="en-US"/>
-        </w:rPr>
-      </w:pPr>
-      <w:r>
-        <w:rPr>
-          <w:rFonts w:hint="cs"/>
-          <w:rtl/>
-          <w:lang w:val="en-US"/>
-        </w:rPr>
-        <w:t>בשאילתא זו אנחנו מקבלים את רשימת המנהלים ואת כמות הבקשות שאושרו על ידם</w:t>
-      </w:r>
-    </w:p>
-    <w:p>
-      <w:pPr>
-        <w:bidi/>
-        <w:rPr>
-          <w:lang w:val="en-US"/>
-        </w:rPr>
-      </w:pPr>
-    </w:p>
-    <w:p>
-      <w:pPr>
-        <w:bidi/>
-        <w:rPr>
-          <w:lang w:val="en-US"/>
-        </w:rPr>
-      </w:pPr>
-    </w:p>
-    <w:p>
-      <w:pPr>
-        <w:bidi/>
-        <w:rPr>
-          <w:lang w:val="en-US"/>
-        </w:rPr>
-      </w:pPr>
-    </w:p>
-    <w:p>
-      <w:pPr>
-        <w:bidi/>
-        <w:rPr>
-          <w:lang w:val="en-US"/>
-        </w:rPr>
-      </w:pPr>
-    </w:p>
-    <w:p>
-      <w:pPr>
-        <w:bidi/>
-        <w:rPr>
-          <w:lang w:val="en-US"/>
-        </w:rPr>
-      </w:pPr>
-    </w:p>
-    <w:p>
-      <w:pPr>
-        <w:bidi/>
-        <w:rPr>
-          <w:lang w:val="en-US"/>
-        </w:rPr>
-      </w:pPr>
-    </w:p>
-    <w:p>
-      <w:pPr>
-        <w:bidi/>
-        <w:rPr>
-          <w:lang w:val="en-US"/>
-        </w:rPr>
-      </w:pPr>
-    </w:p>
-    <w:p>
-      <w:pPr>
-        <w:bidi/>
-        <w:rPr>
-          <w:lang w:val="en-US"/>
-        </w:rPr>
-      </w:pPr>
-    </w:p>
-    <w:p>
-      <w:pPr>
-        <w:bidi/>
-        <w:rPr>
-          <w:lang w:val="en-US"/>
-        </w:rPr>
-      </w:pPr>
-    </w:p>
-    <w:p>
-      <w:pPr>
-        <w:bidi/>
-        <w:rPr>
-          <w:lang w:val="en-US"/>
-        </w:rPr>
-      </w:pPr>
-    </w:p>
-    <w:p>
-      <w:pPr>
-        <w:bidi/>
-        <w:rPr>
-          <w:lang w:val="en-US"/>
-        </w:rPr>
-      </w:pPr>
-    </w:p>
-    <w:p>
-      <w:pPr>
-        <w:bidi/>
-        <w:rPr>
-          <w:lang w:val="en-US"/>
-        </w:rPr>
-      </w:pPr>
-    </w:p>
-    <w:p>
-      <w:pPr>
-        <w:bidi/>
-        <w:rPr>
-          <w:lang w:val="en-US"/>
-        </w:rPr>
-      </w:pPr>
-    </w:p>
-    <w:p>
-      <w:pPr>
-        <w:bidi/>
-        <w:rPr>
-          <w:lang w:val="en-US"/>
-        </w:rPr>
-      </w:pPr>
-    </w:p>
-    <w:p>
-      <w:pPr>
-        <w:bidi/>
-        <w:rPr>
-          <w:lang w:val="en-US"/>
-        </w:rPr>
-      </w:pPr>
-    </w:p>
-    <w:p>
-      <w:pPr>
-        <w:bidi/>
-        <w:rPr>
-          <w:lang w:val="en-US"/>
-        </w:rPr>
-      </w:pPr>
-    </w:p>
-    <w:p>
-      <w:pPr>
-        <w:bidi/>
-        <w:rPr>
-          <w:lang w:val="en-US"/>
-        </w:rPr>
-      </w:pPr>
-    </w:p>
-    <w:p>
-      <w:pPr>
-        <w:bidi/>
-        <w:rPr>
-          <w:lang w:val="en-US"/>
-        </w:rPr>
-      </w:pPr>
+          <w:rtl/>
+          <w:lang w:val="en-US"/>
+        </w:rPr>
+      </w:pPr>
+    </w:p>
+    <w:p>
+      <w:pPr>
+        <w:bidi/>
+        <w:rPr>
+          <w:rtl/>
+          <w:lang w:val="en-US"/>
+        </w:rPr>
+      </w:pPr>
+      <w:r>
+        <w:rPr>
+          <w:rFonts w:hint="cs"/>
+          <w:rtl/>
+          <w:lang w:val="en-US"/>
+        </w:rPr>
+        <w:t xml:space="preserve">וכעת נראה את התוצאה </w:t>
+      </w:r>
+      <w:r>
+        <w:rPr>
+          <w:rtl/>
+          <w:lang w:val="en-US"/>
+        </w:rPr>
+        <w:t>–</w:t>
+      </w:r>
     </w:p>
     <w:p>
       <w:pPr>
@@ -2834,8 +3155,149 @@
       <w:r>
         <w:rPr>
           <w:noProof/>
-        </w:rPr>
-        <w:lastRenderedPageBreak/>
+          <w:lang w:val="en-US"/>
+        </w:rPr>
+        <w:drawing>
+          <wp:inline distT="0" distB="0" distL="0" distR="0" wp14:anchorId="5F97E44C" wp14:editId="27B65BE1">
+            <wp:extent cx="5732145" cy="5254625"/>
+            <wp:effectExtent l="0" t="0" r="0" b="0"/>
+            <wp:docPr id="1900336263" name="Picture 2"/>
+            <wp:cNvGraphicFramePr>
+              <a:graphicFrameLocks xmlns:a="http://schemas.openxmlformats.org/drawingml/2006/main" noChangeAspect="1"/>
+            </wp:cNvGraphicFramePr>
+            <a:graphic xmlns:a="http://schemas.openxmlformats.org/drawingml/2006/main">
+              <a:graphicData uri="http://schemas.openxmlformats.org/drawingml/2006/picture">
+                <pic:pic xmlns:pic="http://schemas.openxmlformats.org/drawingml/2006/picture">
+                  <pic:nvPicPr>
+                    <pic:cNvPr id="0" name="Picture 2"/>
+                    <pic:cNvPicPr>
+                      <a:picLocks noChangeAspect="1" noChangeArrowheads="1"/>
+                    </pic:cNvPicPr>
+                  </pic:nvPicPr>
+                  <pic:blipFill>
+                    <a:blip r:embed="rId20">
+                      <a:extLst>
+                        <a:ext uri="{28A0092B-C50C-407E-A947-70E740481C1C}">
+                          <a14:useLocalDpi xmlns:a14="http://schemas.microsoft.com/office/drawing/2010/main" val="0"/>
+                        </a:ext>
+                      </a:extLst>
+                    </a:blip>
+                    <a:srcRect/>
+                    <a:stretch>
+                      <a:fillRect/>
+                    </a:stretch>
+                  </pic:blipFill>
+                  <pic:spPr bwMode="auto">
+                    <a:xfrm>
+                      <a:off x="0" y="0"/>
+                      <a:ext cx="5732145" cy="5254625"/>
+                    </a:xfrm>
+                    <a:prstGeom prst="rect">
+                      <a:avLst/>
+                    </a:prstGeom>
+                    <a:noFill/>
+                    <a:ln>
+                      <a:noFill/>
+                    </a:ln>
+                  </pic:spPr>
+                </pic:pic>
+              </a:graphicData>
+            </a:graphic>
+          </wp:inline>
+        </w:drawing>
+      </w:r>
+    </w:p>
+    <w:p>
+      <w:pPr>
+        <w:bidi/>
+        <w:rPr>
+          <w:lang w:val="en-US"/>
+        </w:rPr>
+      </w:pPr>
+      <w:r>
+        <w:rPr>
+          <w:rFonts w:hint="cs"/>
+          <w:rtl/>
+          <w:lang w:val="en-US"/>
+        </w:rPr>
+        <w:t>וכעת כל החולים נחים לנפשם</w:t>
+      </w:r>
+    </w:p>
+    <w:p>
+      <w:pPr>
+        <w:bidi/>
+        <w:rPr>
+          <w:lang w:val="en-US"/>
+        </w:rPr>
+      </w:pPr>
+    </w:p>
+    <w:p>
+      <w:pPr>
+        <w:bidi/>
+        <w:rPr>
+          <w:lang w:val="en-US"/>
+        </w:rPr>
+      </w:pPr>
+    </w:p>
+    <w:p>
+      <w:pPr>
+        <w:bidi/>
+        <w:rPr>
+          <w:lang w:val="en-US"/>
+        </w:rPr>
+      </w:pPr>
+    </w:p>
+    <w:p>
+      <w:pPr>
+        <w:bidi/>
+        <w:rPr>
+          <w:lang w:val="en-US"/>
+        </w:rPr>
+      </w:pPr>
+    </w:p>
+    <w:p>
+      <w:pPr>
+        <w:bidi/>
+        <w:rPr>
+          <w:lang w:val="en-US"/>
+        </w:rPr>
+      </w:pPr>
+    </w:p>
+    <w:p>
+      <w:pPr>
+        <w:bidi/>
+        <w:rPr>
+          <w:lang w:val="en-US"/>
+        </w:rPr>
+      </w:pPr>
+    </w:p>
+    <w:p>
+      <w:pPr>
+        <w:bidi/>
+        <w:rPr>
+          <w:lang w:val="en-US"/>
+        </w:rPr>
+      </w:pPr>
+    </w:p>
+    <w:p>
+      <w:pPr>
+        <w:bidi/>
+        <w:rPr>
+          <w:lang w:val="en-US"/>
+        </w:rPr>
+      </w:pPr>
+    </w:p>
+    <w:p>
+      <w:pPr>
+        <w:bidi/>
+        <w:rPr>
+          <w:lang w:val="en-US"/>
+        </w:rPr>
+      </w:pPr>
+      <w:r>
+        <w:rPr>
+          <w:noProof/>
+        </w:rPr>
         <w:drawing>
           <wp:inline distT="0" distB="0" distL="0" distR="0" wp14:anchorId="44252357" wp14:editId="3A871D5A">
             <wp:extent cx="5840748" cy="4739379"/>
@@ -2852,7 +3314,7 @@
                     <pic:cNvPicPr/>
                   </pic:nvPicPr>
                   <pic:blipFill>
-                    <a:blip r:embed="rId16"/>
+                    <a:blip r:embed="rId21"/>
                     <a:stretch>
                       <a:fillRect/>
                     </a:stretch>
@@ -3012,7 +3474,6 @@
           <w:rtl/>
           <w:lang w:val="en-US"/>
         </w:rPr>
-        <w:lastRenderedPageBreak/>
         <w:t xml:space="preserve">אחרי </w:t>
       </w:r>
       <w:r>
@@ -3035,7 +3496,6 @@
       <w:pPr>
         <w:bidi/>
         <w:rPr>
-          <w:rFonts w:hint="cs"/>
           <w:rtl/>
           <w:lang w:val="en-US"/>
         </w:rPr>
@@ -3060,7 +3520,7 @@
                     <pic:cNvPicPr/>
                   </pic:nvPicPr>
                   <pic:blipFill>
-                    <a:blip r:embed="rId17"/>
+                    <a:blip r:embed="rId22"/>
                     <a:stretch>
                       <a:fillRect/>
                     </a:stretch>

</xml_diff>